<commit_message>
Diagramas de Clases Logica y Datos
</commit_message>
<xml_diff>
--- a/Documentacion/Documentacion parte 1.docx
+++ b/Documentacion/Documentacion parte 1.docx
@@ -1371,7 +1371,7 @@
         <w:jc w:val="both"/>
       </w:pPr>
       <w:r>
-        <w:t xml:space="preserve">Para los usuarios se creó una clase abstracta </w:t>
+        <w:t xml:space="preserve">Para los usuarios se creó una clase </w:t>
       </w:r>
       <w:r>
         <w:rPr>
@@ -1381,134 +1381,17 @@
         <w:t>Usuario</w:t>
       </w:r>
       <w:r>
-        <w:t xml:space="preserve">,  y  cada uno de los roles existentes (administrador, desarrollador, </w:t>
-      </w:r>
-      <w:proofErr w:type="spellStart"/>
-      <w:r>
-        <w:t>tester</w:t>
-      </w:r>
-      <w:proofErr w:type="spellEnd"/>
-      <w:r>
-        <w:t xml:space="preserve">) </w:t>
-      </w:r>
-      <w:r>
-        <w:t xml:space="preserve">corresponden a una clase que </w:t>
-      </w:r>
-      <w:r>
-        <w:t xml:space="preserve">heredan de </w:t>
-      </w:r>
-      <w:r>
-        <w:t>Usuario</w:t>
-      </w:r>
-      <w:r>
-        <w:t>. Los atributos de la clase usuario son:</w:t>
-      </w:r>
-    </w:p>
-    <w:p>
-      <w:pPr>
-        <w:pStyle w:val="Prrafodelista"/>
-        <w:spacing w:line="240" w:lineRule="auto"/>
-        <w:jc w:val="both"/>
-      </w:pPr>
-    </w:p>
-    <w:p>
-      <w:pPr>
-        <w:pStyle w:val="Prrafodelista"/>
-        <w:numPr>
-          <w:ilvl w:val="0"/>
-          <w:numId w:val="16"/>
-        </w:numPr>
-        <w:spacing w:line="240" w:lineRule="auto"/>
-        <w:jc w:val="both"/>
-      </w:pPr>
-      <w:r>
-        <w:t>Id</w:t>
-      </w:r>
-    </w:p>
-    <w:p>
-      <w:pPr>
-        <w:pStyle w:val="Prrafodelista"/>
-        <w:numPr>
-          <w:ilvl w:val="0"/>
-          <w:numId w:val="16"/>
-        </w:numPr>
-        <w:jc w:val="both"/>
-      </w:pPr>
-      <w:r>
-        <w:t>Nombre</w:t>
-      </w:r>
-    </w:p>
-    <w:p>
-      <w:pPr>
-        <w:pStyle w:val="Prrafodelista"/>
-        <w:numPr>
-          <w:ilvl w:val="0"/>
-          <w:numId w:val="16"/>
-        </w:numPr>
-        <w:jc w:val="both"/>
-      </w:pPr>
-      <w:r>
-        <w:t>Apellido</w:t>
-      </w:r>
-    </w:p>
-    <w:p>
-      <w:pPr>
-        <w:pStyle w:val="Prrafodelista"/>
-        <w:numPr>
-          <w:ilvl w:val="0"/>
-          <w:numId w:val="16"/>
-        </w:numPr>
-        <w:jc w:val="both"/>
-      </w:pPr>
-      <w:r>
-        <w:t>Nombre de usuario</w:t>
-      </w:r>
-    </w:p>
-    <w:p>
-      <w:pPr>
-        <w:pStyle w:val="Prrafodelista"/>
-        <w:numPr>
-          <w:ilvl w:val="0"/>
-          <w:numId w:val="16"/>
-        </w:numPr>
-        <w:jc w:val="both"/>
-      </w:pPr>
-      <w:r>
-        <w:t>Contraseña</w:t>
-      </w:r>
-    </w:p>
-    <w:p>
-      <w:pPr>
-        <w:pStyle w:val="Prrafodelista"/>
-        <w:numPr>
-          <w:ilvl w:val="0"/>
-          <w:numId w:val="16"/>
-        </w:numPr>
-        <w:jc w:val="both"/>
-      </w:pPr>
-      <w:r>
-        <w:t>Email</w:t>
-      </w:r>
-    </w:p>
-    <w:p>
-      <w:pPr>
-        <w:pStyle w:val="Prrafodelista"/>
-        <w:numPr>
-          <w:ilvl w:val="0"/>
-          <w:numId w:val="16"/>
-        </w:numPr>
-        <w:jc w:val="both"/>
-      </w:pPr>
-      <w:r>
-        <w:t>Token</w:t>
-      </w:r>
-    </w:p>
-    <w:p>
-      <w:pPr>
-        <w:pStyle w:val="Prrafodelista"/>
-        <w:ind w:left="1080"/>
-        <w:jc w:val="both"/>
-      </w:pPr>
+        <w:t xml:space="preserve">,  y  cada uno de los roles existentes (administrador, desarrollador, tester) </w:t>
+      </w:r>
+      <w:r>
+        <w:t xml:space="preserve">se guarda en el atributo Rol. Al principio del proyecto lo habíamos separados en clases que heredaban de Usuario, pero a medida que fuimos avanzando nos dimos cuenta de que las distintas clases concretas no tenían atributos distintos específicos a cada </w:t>
+      </w:r>
+      <w:r>
+        <w:t>clase,</w:t>
+      </w:r>
+      <w:r>
+        <w:t xml:space="preserve"> sino que según el rol podían acceder a distintas funcionalidades por lo que no justificaba hacer la herencia.</w:t>
+      </w:r>
     </w:p>
     <w:p>
       <w:pPr>
@@ -1520,177 +1403,11 @@
         <w:jc w:val="both"/>
       </w:pPr>
       <w:r>
-        <w:t xml:space="preserve">El usuario administrador se cargó directamente en la base de datos y para los usuarios desarrollador y </w:t>
-      </w:r>
-      <w:proofErr w:type="spellStart"/>
-      <w:r>
-        <w:t>tester</w:t>
-      </w:r>
-      <w:proofErr w:type="spellEnd"/>
-      <w:r>
-        <w:t xml:space="preserve"> se hizo la funcionalidad necesaria para darlos de alta utilizando una clase con esa responsabilidad llamada </w:t>
-      </w:r>
-      <w:proofErr w:type="spellStart"/>
-      <w:r>
-        <w:rPr>
-          <w:b/>
-          <w:bCs/>
-        </w:rPr>
-        <w:t>GestorUsuario</w:t>
-      </w:r>
-      <w:proofErr w:type="spellEnd"/>
-      <w:r>
-        <w:t>.</w:t>
-      </w:r>
-    </w:p>
-    <w:p>
-      <w:pPr>
-        <w:pStyle w:val="Prrafodelista"/>
-        <w:jc w:val="both"/>
-      </w:pPr>
-    </w:p>
-    <w:p>
-      <w:pPr>
-        <w:pStyle w:val="Prrafodelista"/>
-        <w:numPr>
-          <w:ilvl w:val="0"/>
-          <w:numId w:val="15"/>
-        </w:numPr>
-        <w:spacing w:line="240" w:lineRule="auto"/>
-        <w:jc w:val="both"/>
-      </w:pPr>
-      <w:r>
-        <w:t xml:space="preserve">Para los proyectos se creó una clase </w:t>
-      </w:r>
-      <w:r>
-        <w:rPr>
-          <w:b/>
-          <w:bCs/>
-        </w:rPr>
-        <w:t>Proyecto</w:t>
-      </w:r>
-      <w:r>
-        <w:t xml:space="preserve"> con los siguientes atributos:</w:t>
-      </w:r>
-    </w:p>
-    <w:p>
-      <w:pPr>
-        <w:pStyle w:val="Prrafodelista"/>
-        <w:spacing w:line="240" w:lineRule="auto"/>
-        <w:jc w:val="both"/>
-      </w:pPr>
-    </w:p>
-    <w:p>
-      <w:pPr>
-        <w:pStyle w:val="Prrafodelista"/>
-        <w:numPr>
-          <w:ilvl w:val="0"/>
-          <w:numId w:val="17"/>
-        </w:numPr>
-        <w:spacing w:line="240" w:lineRule="auto"/>
-        <w:jc w:val="both"/>
-      </w:pPr>
-      <w:r>
-        <w:t>Id</w:t>
-      </w:r>
-    </w:p>
-    <w:p>
-      <w:pPr>
-        <w:pStyle w:val="Prrafodelista"/>
-        <w:numPr>
-          <w:ilvl w:val="0"/>
-          <w:numId w:val="17"/>
-        </w:numPr>
-        <w:jc w:val="both"/>
-      </w:pPr>
-      <w:r>
-        <w:t>Nombre</w:t>
-      </w:r>
-    </w:p>
-    <w:p>
-      <w:pPr>
-        <w:pStyle w:val="Prrafodelista"/>
-        <w:numPr>
-          <w:ilvl w:val="0"/>
-          <w:numId w:val="17"/>
-        </w:numPr>
-        <w:jc w:val="both"/>
-      </w:pPr>
-      <w:r>
-        <w:lastRenderedPageBreak/>
-        <w:t>Lista de Incidentes</w:t>
-      </w:r>
-    </w:p>
-    <w:p>
-      <w:pPr>
-        <w:pStyle w:val="Prrafodelista"/>
-        <w:numPr>
-          <w:ilvl w:val="0"/>
-          <w:numId w:val="17"/>
-        </w:numPr>
-        <w:jc w:val="both"/>
-      </w:pPr>
-      <w:r>
-        <w:t>Lista de Desarrolladores</w:t>
-      </w:r>
-    </w:p>
-    <w:p>
-      <w:pPr>
-        <w:pStyle w:val="Prrafodelista"/>
-        <w:numPr>
-          <w:ilvl w:val="0"/>
-          <w:numId w:val="17"/>
-        </w:numPr>
-        <w:jc w:val="both"/>
-      </w:pPr>
-      <w:r>
-        <w:t xml:space="preserve">Lista de </w:t>
-      </w:r>
-      <w:proofErr w:type="spellStart"/>
-      <w:r>
-        <w:t>Testers</w:t>
-      </w:r>
-      <w:proofErr w:type="spellEnd"/>
-    </w:p>
-    <w:p>
-      <w:pPr>
-        <w:pStyle w:val="Prrafodelista"/>
-        <w:jc w:val="both"/>
-      </w:pPr>
-    </w:p>
-    <w:p>
-      <w:pPr>
-        <w:pStyle w:val="Prrafodelista"/>
-        <w:numPr>
-          <w:ilvl w:val="0"/>
-          <w:numId w:val="15"/>
-        </w:numPr>
-        <w:jc w:val="both"/>
-      </w:pPr>
-      <w:r>
-        <w:t>Para las funcionalidades necesarias</w:t>
-      </w:r>
-      <w:r>
-        <w:t xml:space="preserve"> para el mantenimiento de los proyectos, se creó una clase llamada </w:t>
-      </w:r>
-      <w:proofErr w:type="spellStart"/>
-      <w:r>
-        <w:rPr>
-          <w:b/>
-          <w:bCs/>
-        </w:rPr>
-        <w:t>GestorProyecto</w:t>
-      </w:r>
-      <w:proofErr w:type="spellEnd"/>
-      <w:r>
-        <w:t>.</w:t>
-      </w:r>
-    </w:p>
-    <w:p>
-      <w:pPr>
-        <w:pStyle w:val="Prrafodelista"/>
-        <w:jc w:val="both"/>
-      </w:pPr>
+        <w:t>El usuario administrador se cargó directamente en la base de datos</w:t>
+      </w:r>
+      <w:r>
+        <w:t xml:space="preserve"> ya que necesitamos un usuario previamente registrado para poder ejecutar las funcionalidades.</w:t>
+      </w:r>
     </w:p>
     <w:p>
       <w:pPr>
@@ -1706,45 +1423,13 @@
         </w:rPr>
       </w:pPr>
       <w:r>
-        <w:t xml:space="preserve">Para dar de alta y/o actualizar los desarrolladores y/o </w:t>
-      </w:r>
-      <w:proofErr w:type="spellStart"/>
-      <w:r>
-        <w:t>testers</w:t>
-      </w:r>
-      <w:proofErr w:type="spellEnd"/>
-      <w:r>
-        <w:t xml:space="preserve"> correspondientes a un proyecto, se debe enviar todo el listado en una sola acción, es decir por ejemplo </w:t>
+        <w:t xml:space="preserve">Para actualizar los desarrolladores y/o testers correspondientes a un proyecto, se debe enviar todo el listado en una sola acción, es decir por ejemplo </w:t>
       </w:r>
       <w:r>
         <w:t>que,</w:t>
       </w:r>
       <w:r>
-        <w:t xml:space="preserve"> si tenemos 5 desarrolladores asociados al proyecto y deseamos agregar 1 desarrollador más, debemos incluir los que ya se encontraban antes asociados. Se piensa que a futuro cuando se tenga un </w:t>
-      </w:r>
-      <w:proofErr w:type="spellStart"/>
-      <w:r>
-        <w:t>front</w:t>
-      </w:r>
-      <w:proofErr w:type="spellEnd"/>
-      <w:r>
-        <w:t xml:space="preserve"> </w:t>
-      </w:r>
-      <w:proofErr w:type="spellStart"/>
-      <w:r>
-        <w:t>end</w:t>
-      </w:r>
-      <w:proofErr w:type="spellEnd"/>
-      <w:r>
-        <w:t xml:space="preserve">, en la funcionalidad de </w:t>
-      </w:r>
-      <w:proofErr w:type="spellStart"/>
-      <w:r>
-        <w:t>update</w:t>
-      </w:r>
-      <w:proofErr w:type="spellEnd"/>
-      <w:r>
-        <w:t xml:space="preserve">, los que ya se encuentren asociados al proyecto van a estar en la vista del usuario ya seleccionados. </w:t>
+        <w:t xml:space="preserve"> si tenemos 5 desarrolladores asociados al proyecto y deseamos agregar 1 desarrollador más, debemos incluir los que ya se encontraban antes asociados. Se piensa que a futuro cuando se tenga un front end, en la funcionalidad de update, los que ya se encuentren asociados al proyecto van a estar en la vista del usuario ya seleccionados. </w:t>
       </w:r>
       <w:r>
         <w:rPr>
@@ -1753,16 +1438,6 @@
         </w:rPr>
         <w:t>//NO SERIA NECESARIO ELIMINAR // BUGS ASOCIADOS?</w:t>
       </w:r>
-    </w:p>
-    <w:p>
-      <w:pPr>
-        <w:pStyle w:val="Prrafodelista"/>
-        <w:jc w:val="both"/>
-        <w:rPr>
-          <w:b/>
-          <w:bCs/>
-        </w:rPr>
-      </w:pPr>
     </w:p>
     <w:p>
       <w:pPr>
@@ -1772,118 +1447,11 @@
           <w:numId w:val="15"/>
         </w:numPr>
         <w:spacing w:line="240" w:lineRule="auto"/>
-      </w:pPr>
-      <w:r>
-        <w:t>Para registrar incidentes se creó una clase Incidente con los siguientes atributos:</w:t>
-      </w:r>
-    </w:p>
-    <w:p>
-      <w:pPr>
-        <w:pStyle w:val="Prrafodelista"/>
-        <w:spacing w:line="240" w:lineRule="auto"/>
-      </w:pPr>
-    </w:p>
-    <w:p>
-      <w:pPr>
-        <w:pStyle w:val="Prrafodelista"/>
-        <w:numPr>
-          <w:ilvl w:val="0"/>
-          <w:numId w:val="19"/>
-        </w:numPr>
-        <w:spacing w:line="240" w:lineRule="auto"/>
-      </w:pPr>
-      <w:r>
-        <w:t>Id</w:t>
-      </w:r>
-    </w:p>
-    <w:p>
-      <w:pPr>
-        <w:pStyle w:val="Prrafodelista"/>
-        <w:numPr>
-          <w:ilvl w:val="0"/>
-          <w:numId w:val="19"/>
-        </w:numPr>
-      </w:pPr>
-      <w:r>
-        <w:t>Nombre</w:t>
-      </w:r>
-    </w:p>
-    <w:p>
-      <w:pPr>
-        <w:pStyle w:val="Prrafodelista"/>
-        <w:numPr>
-          <w:ilvl w:val="0"/>
-          <w:numId w:val="19"/>
-        </w:numPr>
-      </w:pPr>
-      <w:r>
-        <w:t>Nombre Proyecto</w:t>
-      </w:r>
-    </w:p>
-    <w:p>
-      <w:pPr>
-        <w:pStyle w:val="Prrafodelista"/>
-        <w:numPr>
-          <w:ilvl w:val="0"/>
-          <w:numId w:val="19"/>
-        </w:numPr>
-      </w:pPr>
-      <w:r>
-        <w:t>Descripción</w:t>
-      </w:r>
-    </w:p>
-    <w:p>
-      <w:pPr>
-        <w:pStyle w:val="Prrafodelista"/>
-        <w:numPr>
-          <w:ilvl w:val="0"/>
-          <w:numId w:val="19"/>
-        </w:numPr>
-      </w:pPr>
-      <w:r>
-        <w:t>Versión</w:t>
-      </w:r>
-    </w:p>
-    <w:p>
-      <w:pPr>
-        <w:pStyle w:val="Prrafodelista"/>
-        <w:numPr>
-          <w:ilvl w:val="0"/>
-          <w:numId w:val="19"/>
-        </w:numPr>
-      </w:pPr>
-      <w:r>
-        <w:t>Estado del Incidente</w:t>
-      </w:r>
-      <w:r>
-        <w:t xml:space="preserve"> (puede ser activo o resuelto)</w:t>
-      </w:r>
-    </w:p>
-    <w:p>
-      <w:pPr>
-        <w:pStyle w:val="Prrafodelista"/>
-        <w:numPr>
-          <w:ilvl w:val="0"/>
-          <w:numId w:val="19"/>
-        </w:numPr>
-      </w:pPr>
-      <w:r>
-        <w:t>Desarrollador</w:t>
-      </w:r>
-      <w:r>
-        <w:t xml:space="preserve"> </w:t>
-      </w:r>
-      <w:r>
-        <w:t xml:space="preserve">Id </w:t>
-      </w:r>
-      <w:r>
-        <w:t>(para guardar cual desarrollador resolvió el incidente)</w:t>
-      </w:r>
-    </w:p>
-    <w:p>
-      <w:pPr>
-        <w:pStyle w:val="Prrafodelista"/>
-      </w:pPr>
+        <w:jc w:val="both"/>
+      </w:pPr>
+      <w:r>
+        <w:t>Los incidentes pueden tener dos estados: activos o resueltos.</w:t>
+      </w:r>
     </w:p>
     <w:p>
       <w:pPr>
@@ -1892,26 +1460,73 @@
           <w:ilvl w:val="0"/>
           <w:numId w:val="15"/>
         </w:numPr>
-      </w:pPr>
-      <w:r>
-        <w:t xml:space="preserve">Para resolver el mantenimiento de los incidentes, se creó la clase </w:t>
-      </w:r>
-      <w:proofErr w:type="spellStart"/>
+        <w:jc w:val="both"/>
+      </w:pPr>
+      <w:r>
+        <w:t xml:space="preserve">Se creó una clase </w:t>
+      </w:r>
       <w:r>
         <w:rPr>
           <w:b/>
           <w:bCs/>
         </w:rPr>
-        <w:t>GestorIncidente</w:t>
-      </w:r>
-      <w:proofErr w:type="spellEnd"/>
-      <w:r>
-        <w:t>.</w:t>
+        <w:t>Validaciones</w:t>
+      </w:r>
+      <w:r>
+        <w:t>, que sirve para validar atributos de diferentes clases con las siguientes validaciones:</w:t>
       </w:r>
     </w:p>
     <w:p>
       <w:pPr>
         <w:pStyle w:val="Prrafodelista"/>
+        <w:jc w:val="both"/>
+      </w:pPr>
+    </w:p>
+    <w:p>
+      <w:pPr>
+        <w:pStyle w:val="Prrafodelista"/>
+        <w:numPr>
+          <w:ilvl w:val="0"/>
+          <w:numId w:val="20"/>
+        </w:numPr>
+        <w:jc w:val="both"/>
+      </w:pPr>
+      <w:r>
+        <w:t>Validar largos de textos</w:t>
+      </w:r>
+    </w:p>
+    <w:p>
+      <w:pPr>
+        <w:pStyle w:val="Prrafodelista"/>
+        <w:numPr>
+          <w:ilvl w:val="0"/>
+          <w:numId w:val="20"/>
+        </w:numPr>
+        <w:jc w:val="both"/>
+      </w:pPr>
+      <w:r>
+        <w:t>Validar passwords</w:t>
+      </w:r>
+    </w:p>
+    <w:p>
+      <w:pPr>
+        <w:pStyle w:val="Prrafodelista"/>
+        <w:numPr>
+          <w:ilvl w:val="0"/>
+          <w:numId w:val="20"/>
+        </w:numPr>
+        <w:jc w:val="both"/>
+      </w:pPr>
+      <w:r>
+        <w:lastRenderedPageBreak/>
+        <w:t>Validar emails</w:t>
+      </w:r>
+    </w:p>
+    <w:p>
+      <w:pPr>
+        <w:pStyle w:val="Prrafodelista"/>
+        <w:ind w:left="1080"/>
+        <w:jc w:val="both"/>
       </w:pPr>
     </w:p>
     <w:p>
@@ -1921,72 +1536,11 @@
           <w:ilvl w:val="0"/>
           <w:numId w:val="15"/>
         </w:numPr>
-      </w:pPr>
-      <w:r>
-        <w:t xml:space="preserve">Se creó una clase </w:t>
-      </w:r>
-      <w:r>
-        <w:rPr>
-          <w:b/>
-          <w:bCs/>
-        </w:rPr>
-        <w:t>Validaciones</w:t>
-      </w:r>
-      <w:r>
-        <w:t>, que sirve para validar atributos de diferentes clases con las siguientes validaciones:</w:t>
-      </w:r>
-    </w:p>
-    <w:p>
-      <w:pPr>
-        <w:pStyle w:val="Prrafodelista"/>
-      </w:pPr>
-    </w:p>
-    <w:p>
-      <w:pPr>
-        <w:pStyle w:val="Prrafodelista"/>
-        <w:numPr>
-          <w:ilvl w:val="0"/>
-          <w:numId w:val="20"/>
-        </w:numPr>
-      </w:pPr>
-      <w:r>
-        <w:t>Validar largos de textos</w:t>
-      </w:r>
-    </w:p>
-    <w:p>
-      <w:pPr>
-        <w:pStyle w:val="Prrafodelista"/>
-        <w:numPr>
-          <w:ilvl w:val="0"/>
-          <w:numId w:val="20"/>
-        </w:numPr>
-      </w:pPr>
-      <w:r>
-        <w:t xml:space="preserve">Validar </w:t>
-      </w:r>
-      <w:proofErr w:type="spellStart"/>
-      <w:r>
-        <w:t>passwords</w:t>
-      </w:r>
-      <w:proofErr w:type="spellEnd"/>
-    </w:p>
-    <w:p>
-      <w:pPr>
-        <w:pStyle w:val="Prrafodelista"/>
-        <w:numPr>
-          <w:ilvl w:val="0"/>
-          <w:numId w:val="20"/>
-        </w:numPr>
-      </w:pPr>
-      <w:r>
-        <w:t>Validar emails</w:t>
-      </w:r>
-    </w:p>
-    <w:p>
-      <w:pPr>
-        <w:pStyle w:val="Prrafodelista"/>
-        <w:ind w:left="1080"/>
-      </w:pPr>
+        <w:jc w:val="both"/>
+      </w:pPr>
+      <w:r>
+        <w:t>No se puede agregar a un proyecto un tester o desarrollador que previamente no haya sido dado de alta en la BD.</w:t>
+      </w:r>
     </w:p>
     <w:p>
       <w:pPr>
@@ -1995,23 +1549,18 @@
           <w:ilvl w:val="0"/>
           <w:numId w:val="15"/>
         </w:numPr>
-      </w:pPr>
-      <w:r>
-        <w:t xml:space="preserve">No se puede agregar a un proyecto un </w:t>
-      </w:r>
-      <w:proofErr w:type="spellStart"/>
-      <w:r>
-        <w:t>tester</w:t>
-      </w:r>
-      <w:proofErr w:type="spellEnd"/>
-      <w:r>
-        <w:t xml:space="preserve"> o desarrollador que previamente no haya sido dado de alta en la BD.</w:t>
-      </w:r>
-    </w:p>
-    <w:p>
-      <w:pPr>
-        <w:pStyle w:val="Prrafodelista"/>
-      </w:pPr>
+        <w:jc w:val="both"/>
+      </w:pPr>
+      <w:r>
+        <w:t>Cuando un desarrollador cambia el estado de un incidente a resuelto, automáticamente se la asigna a dicho desarrollador el atributo Desarrollador Id</w:t>
+      </w:r>
+      <w:r>
+        <w:rPr>
+          <w:b/>
+          <w:bCs/>
+        </w:rPr>
+        <w:t xml:space="preserve">. </w:t>
+      </w:r>
     </w:p>
     <w:p>
       <w:pPr>
@@ -2020,21 +1569,35 @@
           <w:ilvl w:val="0"/>
           <w:numId w:val="15"/>
         </w:numPr>
-      </w:pPr>
-      <w:r>
-        <w:t>Cuando un desarrollador cambia el estado de un incidente a resuelto, automáticamente se la asigna a dicho desarrollador el atributo Desarrollador Id</w:t>
-      </w:r>
-      <w:r>
-        <w:rPr>
-          <w:b/>
-          <w:bCs/>
-        </w:rPr>
-        <w:t>. //FUNCIONALIDAD ESPECIFICA PARA CAMBIAR ESTADO DE BUG Y NO DENTRO DEL UPDATE</w:t>
+        <w:jc w:val="both"/>
+      </w:pPr>
+      <w:r>
+        <w:t>Para utilizar la funcionalidad de exportar incidentes como no se aclaró que rol tiene permitido usar este recurso, se dejo sin verificar el control por rol.</w:t>
       </w:r>
     </w:p>
     <w:p>
       <w:pPr>
         <w:pStyle w:val="Prrafodelista"/>
+        <w:numPr>
+          <w:ilvl w:val="0"/>
+          <w:numId w:val="15"/>
+        </w:numPr>
+        <w:jc w:val="both"/>
+      </w:pPr>
+      <w:r>
+        <w:t>Un usuario puede tener solo un rol.</w:t>
+      </w:r>
+    </w:p>
+    <w:p>
+      <w:pPr>
+        <w:pStyle w:val="Prrafodelista"/>
+        <w:jc w:val="both"/>
+      </w:pPr>
+    </w:p>
+    <w:p>
+      <w:pPr>
+        <w:pStyle w:val="Prrafodelista"/>
+        <w:jc w:val="both"/>
       </w:pPr>
     </w:p>
     <w:p>
@@ -2044,13 +1607,104 @@
           <w:ilvl w:val="1"/>
           <w:numId w:val="14"/>
         </w:numPr>
+        <w:jc w:val="both"/>
       </w:pPr>
       <w:bookmarkStart w:id="2" w:name="_Toc83924350"/>
       <w:r>
-        <w:lastRenderedPageBreak/>
         <w:t>Descripción general del diseño</w:t>
       </w:r>
       <w:bookmarkEnd w:id="2"/>
+    </w:p>
+    <w:p>
+      <w:pPr>
+        <w:jc w:val="both"/>
+      </w:pPr>
+    </w:p>
+    <w:p>
+      <w:pPr>
+        <w:jc w:val="both"/>
+      </w:pPr>
+      <w:r>
+        <w:t>Para la solución del obigatorio se</w:t>
+      </w:r>
+      <w:r>
+        <w:t xml:space="preserve"> implementa una WEB API como backend, la cual define las funcionalidades necesarias para administrar los incidentes en los proyectos de software cumpliendo con todos los requerimientos exigidos en la letra del obligatorio.</w:t>
+      </w:r>
+    </w:p>
+    <w:p>
+      <w:pPr>
+        <w:jc w:val="both"/>
+      </w:pPr>
+      <w:r>
+        <w:t>El sistema tiene como funcionalidad principal la gestión de Incidentes asociados a un proyecto, contemplando roles como administrador, desarrollador y tester.</w:t>
+      </w:r>
+    </w:p>
+    <w:p>
+      <w:pPr>
+        <w:jc w:val="both"/>
+      </w:pPr>
+      <w:r>
+        <w:t xml:space="preserve">Los administradores del sistema pueden realizar altas de </w:t>
+      </w:r>
+      <w:r>
+        <w:rPr>
+          <w:b/>
+          <w:bCs/>
+        </w:rPr>
+        <w:t>usuarios</w:t>
+      </w:r>
+      <w:r>
+        <w:t xml:space="preserve"> registrando su nombre, apellido, nombre de usuario, contraseña, dirección de correo electrónico y su rol. También pueden crear </w:t>
+      </w:r>
+      <w:r>
+        <w:rPr>
+          <w:b/>
+          <w:bCs/>
+        </w:rPr>
+        <w:t>proyectos</w:t>
+      </w:r>
+      <w:r>
+        <w:rPr>
+          <w:b/>
+          <w:bCs/>
+        </w:rPr>
+        <w:t xml:space="preserve"> </w:t>
+      </w:r>
+      <w:r>
+        <w:t>as los cuales tienen nombre del proyecto , testers y desarrolladores asignados e incidentes.</w:t>
+      </w:r>
+    </w:p>
+    <w:p>
+      <w:pPr>
+        <w:jc w:val="both"/>
+      </w:pPr>
+      <w:r>
+        <w:t>El sistema cuenta con un modulo que permite importar incidentes en formato XML y en archivo de texto.</w:t>
+      </w:r>
+    </w:p>
+    <w:p>
+      <w:pPr>
+        <w:jc w:val="both"/>
+      </w:pPr>
+      <w:r>
+        <w:t>Los administradores tienen acceso a los reportes de cantidad de bugs por proyecto y cantidad de bugs resueltos por un desarrollador.</w:t>
+      </w:r>
+    </w:p>
+    <w:p>
+      <w:pPr>
+        <w:jc w:val="both"/>
+      </w:pPr>
+      <w:r>
+        <w:t>Los usuarios con el rol tester, pueden ver todos los incidentes de todos los proyectos a los cuales pertenece y también puede crear, modificar y eliminar incidentes.</w:t>
+      </w:r>
+    </w:p>
+    <w:p>
+      <w:pPr>
+        <w:jc w:val="both"/>
+      </w:pPr>
+      <w:r>
+        <w:t>Los usuarios con rol desarrollador pueden visualizar los bugs de los proyectos a los cuales pertecene y modificar el estado del mismo (activo/resuelto).</w:t>
+      </w:r>
     </w:p>
     <w:p>
       <w:pPr>
@@ -2066,6 +1720,12 @@
       </w:r>
       <w:bookmarkEnd w:id="3"/>
     </w:p>
+    <w:p/>
+    <w:p>
+      <w:r>
+        <w:t>ESTA EN EL GIT</w:t>
+      </w:r>
+    </w:p>
     <w:p>
       <w:pPr>
         <w:pStyle w:val="Ttulo2"/>
@@ -2080,6 +1740,13 @@
       </w:r>
       <w:bookmarkEnd w:id="4"/>
     </w:p>
+    <w:p/>
+    <w:p>
+      <w:r>
+        <w:t>ESTA EN EL GIT</w:t>
+      </w:r>
+    </w:p>
+    <w:p/>
     <w:p>
       <w:pPr>
         <w:pStyle w:val="Ttulo2"/>
@@ -2094,6 +1761,162 @@
       </w:r>
       <w:bookmarkEnd w:id="5"/>
     </w:p>
+    <w:p/>
+    <w:p>
+      <w:pPr>
+        <w:pStyle w:val="Ttulo3"/>
+        <w:numPr>
+          <w:ilvl w:val="2"/>
+          <w:numId w:val="14"/>
+        </w:numPr>
+      </w:pPr>
+      <w:r>
+        <w:lastRenderedPageBreak/>
+        <w:t>Logica</w:t>
+      </w:r>
+    </w:p>
+    <w:p>
+      <w:r>
+        <w:t>Dentro de este paquete tenemos 3 carpetas para agrupar las clases :</w:t>
+      </w:r>
+    </w:p>
+    <w:p>
+      <w:pPr>
+        <w:pStyle w:val="Prrafodelista"/>
+        <w:numPr>
+          <w:ilvl w:val="0"/>
+          <w:numId w:val="21"/>
+        </w:numPr>
+      </w:pPr>
+      <w:r>
+        <w:t>DTOs</w:t>
+      </w:r>
+    </w:p>
+    <w:p>
+      <w:pPr>
+        <w:pStyle w:val="Prrafodelista"/>
+        <w:numPr>
+          <w:ilvl w:val="0"/>
+          <w:numId w:val="21"/>
+        </w:numPr>
+      </w:pPr>
+      <w:r>
+        <w:t>Excepciones</w:t>
+      </w:r>
+    </w:p>
+    <w:p>
+      <w:pPr>
+        <w:pStyle w:val="Prrafodelista"/>
+        <w:numPr>
+          <w:ilvl w:val="0"/>
+          <w:numId w:val="21"/>
+        </w:numPr>
+      </w:pPr>
+      <w:r>
+        <w:t>Gestores</w:t>
+      </w:r>
+    </w:p>
+    <w:p>
+      <w:pPr>
+        <w:jc w:val="center"/>
+        <w:rPr>
+          <w:u w:val="single"/>
+        </w:rPr>
+      </w:pPr>
+      <w:r>
+        <w:t>//FOTO DIAGRAMA DE CLASES LOGICA</w:t>
+      </w:r>
+    </w:p>
+    <w:p>
+      <w:pPr>
+        <w:pStyle w:val="Ttulo3"/>
+        <w:numPr>
+          <w:ilvl w:val="2"/>
+          <w:numId w:val="14"/>
+        </w:numPr>
+      </w:pPr>
+      <w:r>
+        <w:t>LogicaFabrica</w:t>
+      </w:r>
+      <w:r>
+        <w:t xml:space="preserve"> y </w:t>
+      </w:r>
+      <w:r>
+        <w:t>LogicaInterfaz</w:t>
+      </w:r>
+    </w:p>
+    <w:p>
+      <w:pPr>
+        <w:jc w:val="both"/>
+      </w:pPr>
+      <w:r>
+        <w:t>Estos paquetes tienen como responsabilidad hacer la inyección de dependencia entre la capa de lógica y la capa de datos. De esta manera logramos aplicar el principio de inversión de dependencias haciendo que un modulo de alto nivel NO depende de un módulo de más bajo nivel.</w:t>
+      </w:r>
+    </w:p>
+    <w:p>
+      <w:pPr>
+        <w:pStyle w:val="Ttulo3"/>
+        <w:ind w:left="1080"/>
+      </w:pPr>
+    </w:p>
+    <w:p>
+      <w:pPr>
+        <w:pStyle w:val="Ttulo3"/>
+        <w:numPr>
+          <w:ilvl w:val="2"/>
+          <w:numId w:val="14"/>
+        </w:numPr>
+      </w:pPr>
+      <w:r>
+        <w:t xml:space="preserve">Datos </w:t>
+      </w:r>
+    </w:p>
+    <w:p>
+      <w:pPr>
+        <w:jc w:val="both"/>
+      </w:pPr>
+      <w:r>
+        <w:t>Este paquete tiene la responsabilidad de implementar las funcionalidades para interactuar con la BD, acoplándose con EntityFrameworkCore.</w:t>
+      </w:r>
+    </w:p>
+    <w:p>
+      <w:pPr>
+        <w:jc w:val="center"/>
+      </w:pPr>
+      <w:r>
+        <w:t>//FOTO DE DIAGRAMA DE CLASES DATOS</w:t>
+      </w:r>
+    </w:p>
+    <w:p/>
+    <w:p>
+      <w:pPr>
+        <w:pStyle w:val="Ttulo3"/>
+        <w:numPr>
+          <w:ilvl w:val="2"/>
+          <w:numId w:val="14"/>
+        </w:numPr>
+      </w:pPr>
+      <w:r>
+        <w:t>DatosFabrica</w:t>
+      </w:r>
+      <w:r>
+        <w:t xml:space="preserve"> y </w:t>
+      </w:r>
+      <w:r>
+        <w:t xml:space="preserve">DatosInterfaz </w:t>
+      </w:r>
+    </w:p>
+    <w:p>
+      <w:pPr>
+        <w:jc w:val="both"/>
+      </w:pPr>
+      <w:r>
+        <w:t xml:space="preserve">Estos paquetes tienen como responsabilidad hacer la inyección de dependencia entre la web API y la capa de acceso a datos. De esta manera logramos que el modulo de la web API no tenga dependencias con la capa de acceso a datos ya que es aquí donde hacemos agregamos el contexto y la cadena de conexión, quitando esta responsabilidad del Startup de la web API y así pudiendo ser extensible a cualquier </w:t>
+      </w:r>
+      <w:r>
+        <w:t>otra plataforma. // VER</w:t>
+      </w:r>
+    </w:p>
     <w:p>
       <w:pPr>
         <w:pStyle w:val="Ttulo2"/>
@@ -2143,6 +1966,23 @@
       </w:r>
       <w:bookmarkEnd w:id="8"/>
     </w:p>
+    <w:p/>
+    <w:p>
+      <w:r>
+        <w:t>Excepciones en LOGICA</w:t>
+      </w:r>
+    </w:p>
+    <w:p>
+      <w:r>
+        <w:t>Excepciones en DATOS</w:t>
+      </w:r>
+    </w:p>
+    <w:p>
+      <w:r>
+        <w:t>Excepciones en WEBAPI</w:t>
+      </w:r>
+    </w:p>
+    <w:p/>
     <w:p>
       <w:pPr>
         <w:pStyle w:val="Ttulo2"/>
@@ -2153,9 +1993,12 @@
       </w:pPr>
       <w:bookmarkStart w:id="9" w:name="_Toc83924357"/>
       <w:r>
-        <w:t>Diagrama de secuencia de …</w:t>
+        <w:t>Diagrama de secuencia de</w:t>
       </w:r>
       <w:bookmarkEnd w:id="9"/>
+      <w:r>
+        <w:t xml:space="preserve"> LOGIN</w:t>
+      </w:r>
     </w:p>
     <w:p/>
     <w:p/>
@@ -2282,7 +2125,7 @@
       <w:lvlText w:val="%1-"/>
       <w:lvlJc w:val="left"/>
       <w:pPr>
-        <w:ind w:left="720" w:hanging="360"/>
+        <w:ind w:left="785" w:hanging="360"/>
       </w:pPr>
       <w:rPr>
         <w:rFonts w:hint="default"/>
@@ -2294,7 +2137,7 @@
       <w:lvlText w:val="%2."/>
       <w:lvlJc w:val="left"/>
       <w:pPr>
-        <w:ind w:left="1440" w:hanging="360"/>
+        <w:ind w:left="1505" w:hanging="360"/>
       </w:pPr>
     </w:lvl>
     <w:lvl w:ilvl="2" w:tplc="380A001B" w:tentative="1">
@@ -2303,7 +2146,7 @@
       <w:lvlText w:val="%3."/>
       <w:lvlJc w:val="right"/>
       <w:pPr>
-        <w:ind w:left="2160" w:hanging="180"/>
+        <w:ind w:left="2225" w:hanging="180"/>
       </w:pPr>
     </w:lvl>
     <w:lvl w:ilvl="3" w:tplc="380A000F" w:tentative="1">
@@ -2312,7 +2155,7 @@
       <w:lvlText w:val="%4."/>
       <w:lvlJc w:val="left"/>
       <w:pPr>
-        <w:ind w:left="2880" w:hanging="360"/>
+        <w:ind w:left="2945" w:hanging="360"/>
       </w:pPr>
     </w:lvl>
     <w:lvl w:ilvl="4" w:tplc="380A0019" w:tentative="1">
@@ -2321,7 +2164,7 @@
       <w:lvlText w:val="%5."/>
       <w:lvlJc w:val="left"/>
       <w:pPr>
-        <w:ind w:left="3600" w:hanging="360"/>
+        <w:ind w:left="3665" w:hanging="360"/>
       </w:pPr>
     </w:lvl>
     <w:lvl w:ilvl="5" w:tplc="380A001B" w:tentative="1">
@@ -2330,7 +2173,7 @@
       <w:lvlText w:val="%6."/>
       <w:lvlJc w:val="right"/>
       <w:pPr>
-        <w:ind w:left="4320" w:hanging="180"/>
+        <w:ind w:left="4385" w:hanging="180"/>
       </w:pPr>
     </w:lvl>
     <w:lvl w:ilvl="6" w:tplc="380A000F" w:tentative="1">
@@ -2339,7 +2182,7 @@
       <w:lvlText w:val="%7."/>
       <w:lvlJc w:val="left"/>
       <w:pPr>
-        <w:ind w:left="5040" w:hanging="360"/>
+        <w:ind w:left="5105" w:hanging="360"/>
       </w:pPr>
     </w:lvl>
     <w:lvl w:ilvl="7" w:tplc="380A0019" w:tentative="1">
@@ -2348,7 +2191,7 @@
       <w:lvlText w:val="%8."/>
       <w:lvlJc w:val="left"/>
       <w:pPr>
-        <w:ind w:left="5760" w:hanging="360"/>
+        <w:ind w:left="5825" w:hanging="360"/>
       </w:pPr>
     </w:lvl>
     <w:lvl w:ilvl="8" w:tplc="380A001B" w:tentative="1">
@@ -2357,7 +2200,7 @@
       <w:lvlText w:val="%9."/>
       <w:lvlJc w:val="right"/>
       <w:pPr>
-        <w:ind w:left="6480" w:hanging="180"/>
+        <w:ind w:left="6545" w:hanging="180"/>
       </w:pPr>
     </w:lvl>
   </w:abstractNum>
@@ -2484,7 +2327,7 @@
       <w:lvlText w:val="%1-"/>
       <w:lvlJc w:val="left"/>
       <w:pPr>
-        <w:ind w:left="1080" w:hanging="360"/>
+        <w:ind w:left="3552" w:hanging="360"/>
       </w:pPr>
       <w:rPr>
         <w:rFonts w:hint="default"/>
@@ -2496,7 +2339,7 @@
       <w:lvlText w:val="%2."/>
       <w:lvlJc w:val="left"/>
       <w:pPr>
-        <w:ind w:left="1800" w:hanging="360"/>
+        <w:ind w:left="4272" w:hanging="360"/>
       </w:pPr>
     </w:lvl>
     <w:lvl w:ilvl="2" w:tplc="380A001B" w:tentative="1">
@@ -2505,7 +2348,7 @@
       <w:lvlText w:val="%3."/>
       <w:lvlJc w:val="right"/>
       <w:pPr>
-        <w:ind w:left="2520" w:hanging="180"/>
+        <w:ind w:left="4992" w:hanging="180"/>
       </w:pPr>
     </w:lvl>
     <w:lvl w:ilvl="3" w:tplc="380A000F" w:tentative="1">
@@ -2514,7 +2357,7 @@
       <w:lvlText w:val="%4."/>
       <w:lvlJc w:val="left"/>
       <w:pPr>
-        <w:ind w:left="3240" w:hanging="360"/>
+        <w:ind w:left="5712" w:hanging="360"/>
       </w:pPr>
     </w:lvl>
     <w:lvl w:ilvl="4" w:tplc="380A0019" w:tentative="1">
@@ -2523,7 +2366,7 @@
       <w:lvlText w:val="%5."/>
       <w:lvlJc w:val="left"/>
       <w:pPr>
-        <w:ind w:left="3960" w:hanging="360"/>
+        <w:ind w:left="6432" w:hanging="360"/>
       </w:pPr>
     </w:lvl>
     <w:lvl w:ilvl="5" w:tplc="380A001B" w:tentative="1">
@@ -2532,7 +2375,7 @@
       <w:lvlText w:val="%6."/>
       <w:lvlJc w:val="right"/>
       <w:pPr>
-        <w:ind w:left="4680" w:hanging="180"/>
+        <w:ind w:left="7152" w:hanging="180"/>
       </w:pPr>
     </w:lvl>
     <w:lvl w:ilvl="6" w:tplc="380A000F" w:tentative="1">
@@ -2541,7 +2384,7 @@
       <w:lvlText w:val="%7."/>
       <w:lvlJc w:val="left"/>
       <w:pPr>
-        <w:ind w:left="5400" w:hanging="360"/>
+        <w:ind w:left="7872" w:hanging="360"/>
       </w:pPr>
     </w:lvl>
     <w:lvl w:ilvl="7" w:tplc="380A0019" w:tentative="1">
@@ -2550,7 +2393,7 @@
       <w:lvlText w:val="%8."/>
       <w:lvlJc w:val="left"/>
       <w:pPr>
-        <w:ind w:left="6120" w:hanging="360"/>
+        <w:ind w:left="8592" w:hanging="360"/>
       </w:pPr>
     </w:lvl>
     <w:lvl w:ilvl="8" w:tplc="380A001B" w:tentative="1">
@@ -2559,7 +2402,7 @@
       <w:lvlText w:val="%9."/>
       <w:lvlJc w:val="right"/>
       <w:pPr>
-        <w:ind w:left="6840" w:hanging="180"/>
+        <w:ind w:left="9312" w:hanging="180"/>
       </w:pPr>
     </w:lvl>
   </w:abstractNum>
@@ -4028,6 +3871,119 @@
     </w:lvl>
   </w:abstractNum>
   <w:abstractNum w:abstractNumId="18" w15:restartNumberingAfterBreak="0">
+    <w:nsid w:val="6D1A6044"/>
+    <w:multiLevelType w:val="hybridMultilevel"/>
+    <w:tmpl w:val="7C368FA4"/>
+    <w:lvl w:ilvl="0" w:tplc="247AB2E4">
+      <w:start w:val="1"/>
+      <w:numFmt w:val="bullet"/>
+      <w:lvlText w:val=""/>
+      <w:lvlJc w:val="left"/>
+      <w:pPr>
+        <w:ind w:left="720" w:hanging="360"/>
+      </w:pPr>
+      <w:rPr>
+        <w:rFonts w:ascii="Symbol" w:eastAsiaTheme="minorHAnsi" w:hAnsi="Symbol" w:cstheme="minorBidi" w:hint="default"/>
+      </w:rPr>
+    </w:lvl>
+    <w:lvl w:ilvl="1" w:tplc="380A0003" w:tentative="1">
+      <w:start w:val="1"/>
+      <w:numFmt w:val="bullet"/>
+      <w:lvlText w:val="o"/>
+      <w:lvlJc w:val="left"/>
+      <w:pPr>
+        <w:ind w:left="1440" w:hanging="360"/>
+      </w:pPr>
+      <w:rPr>
+        <w:rFonts w:ascii="Courier New" w:hAnsi="Courier New" w:cs="Courier New" w:hint="default"/>
+      </w:rPr>
+    </w:lvl>
+    <w:lvl w:ilvl="2" w:tplc="380A0005" w:tentative="1">
+      <w:start w:val="1"/>
+      <w:numFmt w:val="bullet"/>
+      <w:lvlText w:val=""/>
+      <w:lvlJc w:val="left"/>
+      <w:pPr>
+        <w:ind w:left="2160" w:hanging="360"/>
+      </w:pPr>
+      <w:rPr>
+        <w:rFonts w:ascii="Wingdings" w:hAnsi="Wingdings" w:hint="default"/>
+      </w:rPr>
+    </w:lvl>
+    <w:lvl w:ilvl="3" w:tplc="380A0001" w:tentative="1">
+      <w:start w:val="1"/>
+      <w:numFmt w:val="bullet"/>
+      <w:lvlText w:val=""/>
+      <w:lvlJc w:val="left"/>
+      <w:pPr>
+        <w:ind w:left="2880" w:hanging="360"/>
+      </w:pPr>
+      <w:rPr>
+        <w:rFonts w:ascii="Symbol" w:hAnsi="Symbol" w:hint="default"/>
+      </w:rPr>
+    </w:lvl>
+    <w:lvl w:ilvl="4" w:tplc="380A0003" w:tentative="1">
+      <w:start w:val="1"/>
+      <w:numFmt w:val="bullet"/>
+      <w:lvlText w:val="o"/>
+      <w:lvlJc w:val="left"/>
+      <w:pPr>
+        <w:ind w:left="3600" w:hanging="360"/>
+      </w:pPr>
+      <w:rPr>
+        <w:rFonts w:ascii="Courier New" w:hAnsi="Courier New" w:cs="Courier New" w:hint="default"/>
+      </w:rPr>
+    </w:lvl>
+    <w:lvl w:ilvl="5" w:tplc="380A0005" w:tentative="1">
+      <w:start w:val="1"/>
+      <w:numFmt w:val="bullet"/>
+      <w:lvlText w:val=""/>
+      <w:lvlJc w:val="left"/>
+      <w:pPr>
+        <w:ind w:left="4320" w:hanging="360"/>
+      </w:pPr>
+      <w:rPr>
+        <w:rFonts w:ascii="Wingdings" w:hAnsi="Wingdings" w:hint="default"/>
+      </w:rPr>
+    </w:lvl>
+    <w:lvl w:ilvl="6" w:tplc="380A0001" w:tentative="1">
+      <w:start w:val="1"/>
+      <w:numFmt w:val="bullet"/>
+      <w:lvlText w:val=""/>
+      <w:lvlJc w:val="left"/>
+      <w:pPr>
+        <w:ind w:left="5040" w:hanging="360"/>
+      </w:pPr>
+      <w:rPr>
+        <w:rFonts w:ascii="Symbol" w:hAnsi="Symbol" w:hint="default"/>
+      </w:rPr>
+    </w:lvl>
+    <w:lvl w:ilvl="7" w:tplc="380A0003" w:tentative="1">
+      <w:start w:val="1"/>
+      <w:numFmt w:val="bullet"/>
+      <w:lvlText w:val="o"/>
+      <w:lvlJc w:val="left"/>
+      <w:pPr>
+        <w:ind w:left="5760" w:hanging="360"/>
+      </w:pPr>
+      <w:rPr>
+        <w:rFonts w:ascii="Courier New" w:hAnsi="Courier New" w:cs="Courier New" w:hint="default"/>
+      </w:rPr>
+    </w:lvl>
+    <w:lvl w:ilvl="8" w:tplc="380A0005" w:tentative="1">
+      <w:start w:val="1"/>
+      <w:numFmt w:val="bullet"/>
+      <w:lvlText w:val=""/>
+      <w:lvlJc w:val="left"/>
+      <w:pPr>
+        <w:ind w:left="6480" w:hanging="360"/>
+      </w:pPr>
+      <w:rPr>
+        <w:rFonts w:ascii="Wingdings" w:hAnsi="Wingdings" w:hint="default"/>
+      </w:rPr>
+    </w:lvl>
+  </w:abstractNum>
+  <w:abstractNum w:abstractNumId="19" w15:restartNumberingAfterBreak="0">
     <w:nsid w:val="7E9C0A0B"/>
     <w:multiLevelType w:val="multilevel"/>
     <w:tmpl w:val="3600E830"/>
@@ -4148,7 +4104,7 @@
       </w:rPr>
     </w:lvl>
   </w:abstractNum>
-  <w:abstractNum w:abstractNumId="19" w15:restartNumberingAfterBreak="0">
+  <w:abstractNum w:abstractNumId="20" w15:restartNumberingAfterBreak="0">
     <w:nsid w:val="7EE14FC3"/>
     <w:multiLevelType w:val="hybridMultilevel"/>
     <w:tmpl w:val="4B266DEE"/>
@@ -4268,7 +4224,7 @@
     <w:abstractNumId w:val="6"/>
   </w:num>
   <w:num w:numId="3">
-    <w:abstractNumId w:val="19"/>
+    <w:abstractNumId w:val="20"/>
   </w:num>
   <w:num w:numId="4">
     <w:abstractNumId w:val="4"/>
@@ -4301,7 +4257,7 @@
     <w:abstractNumId w:val="13"/>
   </w:num>
   <w:num w:numId="14">
-    <w:abstractNumId w:val="18"/>
+    <w:abstractNumId w:val="19"/>
   </w:num>
   <w:num w:numId="15">
     <w:abstractNumId w:val="12"/>
@@ -4320,6 +4276,9 @@
   </w:num>
   <w:num w:numId="20">
     <w:abstractNumId w:val="2"/>
+  </w:num>
+  <w:num w:numId="21">
+    <w:abstractNumId w:val="18"/>
   </w:num>
 </w:numbering>
 </file>
@@ -4765,6 +4724,28 @@
       <w:szCs w:val="26"/>
     </w:rPr>
   </w:style>
+  <w:style w:type="paragraph" w:styleId="Ttulo3">
+    <w:name w:val="heading 3"/>
+    <w:basedOn w:val="Normal"/>
+    <w:next w:val="Normal"/>
+    <w:link w:val="Ttulo3Car"/>
+    <w:uiPriority w:val="9"/>
+    <w:unhideWhenUsed/>
+    <w:qFormat/>
+    <w:rsid w:val="000913E2"/>
+    <w:pPr>
+      <w:keepNext/>
+      <w:keepLines/>
+      <w:spacing w:before="40" w:after="0"/>
+      <w:outlineLvl w:val="2"/>
+    </w:pPr>
+    <w:rPr>
+      <w:rFonts w:asciiTheme="majorHAnsi" w:eastAsiaTheme="majorEastAsia" w:hAnsiTheme="majorHAnsi" w:cstheme="majorBidi"/>
+      <w:color w:val="1F3763" w:themeColor="accent1" w:themeShade="7F"/>
+      <w:sz w:val="24"/>
+      <w:szCs w:val="24"/>
+    </w:rPr>
+  </w:style>
   <w:style w:type="character" w:default="1" w:styleId="Fuentedeprrafopredeter">
     <w:name w:val="Default Paragraph Font"/>
     <w:uiPriority w:val="1"/>
@@ -4908,6 +4889,19 @@
     <w:rPr>
       <w:color w:val="954F72" w:themeColor="followedHyperlink"/>
       <w:u w:val="single"/>
+    </w:rPr>
+  </w:style>
+  <w:style w:type="character" w:customStyle="1" w:styleId="Ttulo3Car">
+    <w:name w:val="Título 3 Car"/>
+    <w:basedOn w:val="Fuentedeprrafopredeter"/>
+    <w:link w:val="Ttulo3"/>
+    <w:uiPriority w:val="9"/>
+    <w:rsid w:val="000913E2"/>
+    <w:rPr>
+      <w:rFonts w:asciiTheme="majorHAnsi" w:eastAsiaTheme="majorEastAsia" w:hAnsiTheme="majorHAnsi" w:cstheme="majorBidi"/>
+      <w:color w:val="1F3763" w:themeColor="accent1" w:themeShade="7F"/>
+      <w:sz w:val="24"/>
+      <w:szCs w:val="24"/>
     </w:rPr>
   </w:style>
 </w:styles>

</xml_diff>

<commit_message>
Documentación final 1, 2 y 3
</commit_message>
<xml_diff>
--- a/Documentacion/Documentacion parte 1.docx
+++ b/Documentacion/Documentacion parte 1.docx
@@ -454,7 +454,7 @@
           <w:r>
             <w:fldChar w:fldCharType="separate"/>
           </w:r>
-          <w:hyperlink w:anchor="_Toc84516157" w:history="1">
+          <w:hyperlink w:anchor="_Toc84520996" w:history="1">
             <w:r>
               <w:rPr>
                 <w:rStyle w:val="Hipervnculo"/>
@@ -496,7 +496,7 @@
                 <w:noProof/>
                 <w:webHidden/>
               </w:rPr>
-              <w:instrText xml:space="preserve"> PAGEREF _Toc84516157 \h </w:instrText>
+              <w:instrText xml:space="preserve"> PAGEREF _Toc84520996 \h </w:instrText>
             </w:r>
             <w:r>
               <w:rPr>
@@ -540,7 +540,7 @@
               <w:lang w:val="es-UY" w:eastAsia="es-UY"/>
             </w:rPr>
           </w:pPr>
-          <w:hyperlink w:anchor="_Toc84516158" w:history="1">
+          <w:hyperlink w:anchor="_Toc84520997" w:history="1">
             <w:r>
               <w:rPr>
                 <w:rStyle w:val="Hipervnculo"/>
@@ -582,7 +582,7 @@
                 <w:noProof/>
                 <w:webHidden/>
               </w:rPr>
-              <w:instrText xml:space="preserve"> PAGEREF _Toc84516158 \h </w:instrText>
+              <w:instrText xml:space="preserve"> PAGEREF _Toc84520997 \h </w:instrText>
             </w:r>
             <w:r>
               <w:rPr>
@@ -626,7 +626,7 @@
               <w:lang w:val="es-UY" w:eastAsia="es-UY"/>
             </w:rPr>
           </w:pPr>
-          <w:hyperlink w:anchor="_Toc84516159" w:history="1">
+          <w:hyperlink w:anchor="_Toc84520998" w:history="1">
             <w:r>
               <w:rPr>
                 <w:rStyle w:val="Hipervnculo"/>
@@ -668,7 +668,7 @@
                 <w:noProof/>
                 <w:webHidden/>
               </w:rPr>
-              <w:instrText xml:space="preserve"> PAGEREF _Toc84516159 \h </w:instrText>
+              <w:instrText xml:space="preserve"> PAGEREF _Toc84520998 \h </w:instrText>
             </w:r>
             <w:r>
               <w:rPr>
@@ -712,7 +712,7 @@
               <w:lang w:val="es-UY" w:eastAsia="es-UY"/>
             </w:rPr>
           </w:pPr>
-          <w:hyperlink w:anchor="_Toc84516160" w:history="1">
+          <w:hyperlink w:anchor="_Toc84520999" w:history="1">
             <w:r>
               <w:rPr>
                 <w:rStyle w:val="Hipervnculo"/>
@@ -754,7 +754,7 @@
                 <w:noProof/>
                 <w:webHidden/>
               </w:rPr>
-              <w:instrText xml:space="preserve"> PAGEREF _Toc84516160 \h </w:instrText>
+              <w:instrText xml:space="preserve"> PAGEREF _Toc84520999 \h </w:instrText>
             </w:r>
             <w:r>
               <w:rPr>
@@ -798,7 +798,7 @@
               <w:lang w:val="es-UY" w:eastAsia="es-UY"/>
             </w:rPr>
           </w:pPr>
-          <w:hyperlink w:anchor="_Toc84516161" w:history="1">
+          <w:hyperlink w:anchor="_Toc84521000" w:history="1">
             <w:r>
               <w:rPr>
                 <w:rStyle w:val="Hipervnculo"/>
@@ -840,7 +840,7 @@
                 <w:noProof/>
                 <w:webHidden/>
               </w:rPr>
-              <w:instrText xml:space="preserve"> PAGEREF _Toc84516161 \h </w:instrText>
+              <w:instrText xml:space="preserve"> PAGEREF _Toc84521000 \h </w:instrText>
             </w:r>
             <w:r>
               <w:rPr>
@@ -884,7 +884,7 @@
               <w:lang w:val="es-UY" w:eastAsia="es-UY"/>
             </w:rPr>
           </w:pPr>
-          <w:hyperlink w:anchor="_Toc84516162" w:history="1">
+          <w:hyperlink w:anchor="_Toc84521001" w:history="1">
             <w:r>
               <w:rPr>
                 <w:rStyle w:val="Hipervnculo"/>
@@ -926,7 +926,7 @@
                 <w:noProof/>
                 <w:webHidden/>
               </w:rPr>
-              <w:instrText xml:space="preserve"> PAGEREF _Toc84516162 \h </w:instrText>
+              <w:instrText xml:space="preserve"> PAGEREF _Toc84521001 \h </w:instrText>
             </w:r>
             <w:r>
               <w:rPr>
@@ -970,7 +970,7 @@
               <w:lang w:val="es-UY" w:eastAsia="es-UY"/>
             </w:rPr>
           </w:pPr>
-          <w:hyperlink w:anchor="_Toc84516163" w:history="1">
+          <w:hyperlink w:anchor="_Toc84521002" w:history="1">
             <w:r>
               <w:rPr>
                 <w:rStyle w:val="Hipervnculo"/>
@@ -1012,7 +1012,7 @@
                 <w:noProof/>
                 <w:webHidden/>
               </w:rPr>
-              <w:instrText xml:space="preserve"> PAGEREF _Toc84516163 \h </w:instrText>
+              <w:instrText xml:space="preserve"> PAGEREF _Toc84521002 \h </w:instrText>
             </w:r>
             <w:r>
               <w:rPr>
@@ -1056,7 +1056,7 @@
               <w:lang w:val="es-UY" w:eastAsia="es-UY"/>
             </w:rPr>
           </w:pPr>
-          <w:hyperlink w:anchor="_Toc84516164" w:history="1">
+          <w:hyperlink w:anchor="_Toc84521003" w:history="1">
             <w:r>
               <w:rPr>
                 <w:rStyle w:val="Hipervnculo"/>
@@ -1098,7 +1098,7 @@
                 <w:noProof/>
                 <w:webHidden/>
               </w:rPr>
-              <w:instrText xml:space="preserve"> PAGEREF _Toc84516164 \h </w:instrText>
+              <w:instrText xml:space="preserve"> PAGEREF _Toc84521003 \h </w:instrText>
             </w:r>
             <w:r>
               <w:rPr>
@@ -1142,7 +1142,7 @@
               <w:lang w:val="es-UY" w:eastAsia="es-UY"/>
             </w:rPr>
           </w:pPr>
-          <w:hyperlink w:anchor="_Toc84516165" w:history="1">
+          <w:hyperlink w:anchor="_Toc84521004" w:history="1">
             <w:r>
               <w:rPr>
                 <w:rStyle w:val="Hipervnculo"/>
@@ -1184,7 +1184,7 @@
                 <w:noProof/>
                 <w:webHidden/>
               </w:rPr>
-              <w:instrText xml:space="preserve"> PAGEREF _Toc84516165 \h </w:instrText>
+              <w:instrText xml:space="preserve"> PAGEREF _Toc84521004 \h </w:instrText>
             </w:r>
             <w:r>
               <w:rPr>
@@ -1228,7 +1228,7 @@
               <w:lang w:val="es-UY" w:eastAsia="es-UY"/>
             </w:rPr>
           </w:pPr>
-          <w:hyperlink w:anchor="_Toc84516166" w:history="1">
+          <w:hyperlink w:anchor="_Toc84521005" w:history="1">
             <w:r>
               <w:rPr>
                 <w:rStyle w:val="Hipervnculo"/>
@@ -1270,7 +1270,7 @@
                 <w:noProof/>
                 <w:webHidden/>
               </w:rPr>
-              <w:instrText xml:space="preserve"> PAGEREF _Toc84516166 \h </w:instrText>
+              <w:instrText xml:space="preserve"> PAGEREF _Toc84521005 \h </w:instrText>
             </w:r>
             <w:r>
               <w:rPr>
@@ -1314,7 +1314,7 @@
               <w:lang w:val="es-UY" w:eastAsia="es-UY"/>
             </w:rPr>
           </w:pPr>
-          <w:hyperlink w:anchor="_Toc84516167" w:history="1">
+          <w:hyperlink w:anchor="_Toc84521006" w:history="1">
             <w:r>
               <w:rPr>
                 <w:rStyle w:val="Hipervnculo"/>
@@ -1356,7 +1356,7 @@
                 <w:noProof/>
                 <w:webHidden/>
               </w:rPr>
-              <w:instrText xml:space="preserve"> PAGEREF _Toc84516167 \h </w:instrText>
+              <w:instrText xml:space="preserve"> PAGEREF _Toc84521006 \h </w:instrText>
             </w:r>
             <w:r>
               <w:rPr>
@@ -1400,7 +1400,7 @@
               <w:lang w:val="es-UY" w:eastAsia="es-UY"/>
             </w:rPr>
           </w:pPr>
-          <w:hyperlink w:anchor="_Toc84516168" w:history="1">
+          <w:hyperlink w:anchor="_Toc84521007" w:history="1">
             <w:r>
               <w:rPr>
                 <w:rStyle w:val="Hipervnculo"/>
@@ -1442,7 +1442,7 @@
                 <w:noProof/>
                 <w:webHidden/>
               </w:rPr>
-              <w:instrText xml:space="preserve"> PAGEREF _Toc84516168 \h </w:instrText>
+              <w:instrText xml:space="preserve"> PAGEREF _Toc84521007 \h </w:instrText>
             </w:r>
             <w:r>
               <w:rPr>
@@ -1486,38 +1486,23 @@
               <w:lang w:val="es-UY" w:eastAsia="es-UY"/>
             </w:rPr>
           </w:pPr>
-          <w:hyperlink w:anchor="_Toc84516169" w:history="1">
+          <w:hyperlink w:anchor="_Toc84521008" w:history="1">
             <w:r>
               <w:rPr>
                 <w:rStyle w:val="Hipervnculo"/>
                 <w:noProof/>
               </w:rPr>
-              <w:t>1.6.1</w:t>
-            </w:r>
-            <w:r>
-              <w:rPr>
-                <w:rFonts w:eastAsiaTheme="minorEastAsia"/>
-                <w:noProof/>
-                <w:lang w:val="es-UY" w:eastAsia="es-UY"/>
+              <w:t>1.6.1Mecanismos de inyección de dependencias, fábricas, patrones y principios de diseño.</w:t>
+            </w:r>
+            <w:r>
+              <w:rPr>
+                <w:noProof/>
+                <w:webHidden/>
               </w:rPr>
               <w:tab/>
             </w:r>
             <w:r>
               <w:rPr>
-                <w:rStyle w:val="Hipervnculo"/>
-                <w:noProof/>
-              </w:rPr>
-              <w:t>Mecanismos de inyección de dependencias, fábricas, patrones y principios de diseño.</w:t>
-            </w:r>
-            <w:r>
-              <w:rPr>
-                <w:noProof/>
-                <w:webHidden/>
-              </w:rPr>
-              <w:tab/>
-            </w:r>
-            <w:r>
-              <w:rPr>
                 <w:noProof/>
                 <w:webHidden/>
               </w:rPr>
@@ -1528,7 +1513,7 @@
                 <w:noProof/>
                 <w:webHidden/>
               </w:rPr>
-              <w:instrText xml:space="preserve"> PAGEREF _Toc84516169 \h </w:instrText>
+              <w:instrText xml:space="preserve"> PAGEREF _Toc84521008 \h </w:instrText>
             </w:r>
             <w:r>
               <w:rPr>
@@ -1572,7 +1557,7 @@
               <w:lang w:val="es-UY" w:eastAsia="es-UY"/>
             </w:rPr>
           </w:pPr>
-          <w:hyperlink w:anchor="_Toc84516170" w:history="1">
+          <w:hyperlink w:anchor="_Toc84521009" w:history="1">
             <w:r>
               <w:rPr>
                 <w:rStyle w:val="Hipervnculo"/>
@@ -1614,7 +1599,7 @@
                 <w:noProof/>
                 <w:webHidden/>
               </w:rPr>
-              <w:instrText xml:space="preserve"> PAGEREF _Toc84516170 \h </w:instrText>
+              <w:instrText xml:space="preserve"> PAGEREF _Toc84521009 \h </w:instrText>
             </w:r>
             <w:r>
               <w:rPr>
@@ -1658,7 +1643,7 @@
               <w:lang w:val="es-UY" w:eastAsia="es-UY"/>
             </w:rPr>
           </w:pPr>
-          <w:hyperlink w:anchor="_Toc84516171" w:history="1">
+          <w:hyperlink w:anchor="_Toc84521010" w:history="1">
             <w:r>
               <w:rPr>
                 <w:rStyle w:val="Hipervnculo"/>
@@ -1700,7 +1685,7 @@
                 <w:noProof/>
                 <w:webHidden/>
               </w:rPr>
-              <w:instrText xml:space="preserve"> PAGEREF _Toc84516171 \h </w:instrText>
+              <w:instrText xml:space="preserve"> PAGEREF _Toc84521010 \h </w:instrText>
             </w:r>
             <w:r>
               <w:rPr>
@@ -1744,7 +1729,7 @@
               <w:lang w:val="es-UY" w:eastAsia="es-UY"/>
             </w:rPr>
           </w:pPr>
-          <w:hyperlink w:anchor="_Toc84516172" w:history="1">
+          <w:hyperlink w:anchor="_Toc84521011" w:history="1">
             <w:r>
               <w:rPr>
                 <w:rStyle w:val="Hipervnculo"/>
@@ -1786,7 +1771,7 @@
                 <w:noProof/>
                 <w:webHidden/>
               </w:rPr>
-              <w:instrText xml:space="preserve"> PAGEREF _Toc84516172 \h </w:instrText>
+              <w:instrText xml:space="preserve"> PAGEREF _Toc84521011 \h </w:instrText>
             </w:r>
             <w:r>
               <w:rPr>
@@ -1830,7 +1815,7 @@
               <w:lang w:val="es-UY" w:eastAsia="es-UY"/>
             </w:rPr>
           </w:pPr>
-          <w:hyperlink w:anchor="_Toc84516173" w:history="1">
+          <w:hyperlink w:anchor="_Toc84521012" w:history="1">
             <w:r>
               <w:rPr>
                 <w:rStyle w:val="Hipervnculo"/>
@@ -1872,7 +1857,7 @@
                 <w:noProof/>
                 <w:webHidden/>
               </w:rPr>
-              <w:instrText xml:space="preserve"> PAGEREF _Toc84516173 \h </w:instrText>
+              <w:instrText xml:space="preserve"> PAGEREF _Toc84521012 \h </w:instrText>
             </w:r>
             <w:r>
               <w:rPr>
@@ -2002,7 +1987,7 @@
           <w:numId w:val="14"/>
         </w:numPr>
       </w:pPr>
-      <w:bookmarkStart w:id="0" w:name="_Toc84516157"/>
+      <w:bookmarkStart w:id="0" w:name="_Toc84520996"/>
       <w:r>
         <w:lastRenderedPageBreak/>
         <w:t>Descripción del diseño</w:t>
@@ -2019,7 +2004,7 @@
         </w:numPr>
         <w:jc w:val="both"/>
       </w:pPr>
-      <w:bookmarkStart w:id="1" w:name="_Toc84516158"/>
+      <w:bookmarkStart w:id="1" w:name="_Toc84520997"/>
       <w:r>
         <w:t xml:space="preserve">Descripción general del </w:t>
       </w:r>
@@ -2178,7 +2163,7 @@
           <w:numId w:val="14"/>
         </w:numPr>
       </w:pPr>
-      <w:bookmarkStart w:id="2" w:name="_Toc84516159"/>
+      <w:bookmarkStart w:id="2" w:name="_Toc84520998"/>
       <w:r>
         <w:t>Errores conocidos</w:t>
       </w:r>
@@ -2486,7 +2471,7 @@
           <w:numId w:val="14"/>
         </w:numPr>
       </w:pPr>
-      <w:bookmarkStart w:id="3" w:name="_Toc84516160"/>
+      <w:bookmarkStart w:id="3" w:name="_Toc84520999"/>
       <w:r>
         <w:t>Diagrama general de paquetes</w:t>
       </w:r>
@@ -2660,7 +2645,7 @@
           <w:numId w:val="14"/>
         </w:numPr>
       </w:pPr>
-      <w:bookmarkStart w:id="4" w:name="_Toc84516161"/>
+      <w:bookmarkStart w:id="4" w:name="_Toc84521000"/>
       <w:r>
         <w:t>Dominio</w:t>
       </w:r>
@@ -2756,7 +2741,7 @@
           <w:numId w:val="14"/>
         </w:numPr>
       </w:pPr>
-      <w:bookmarkStart w:id="5" w:name="_Toc84516162"/>
+      <w:bookmarkStart w:id="5" w:name="_Toc84521001"/>
       <w:r>
         <w:t>Lógica</w:t>
       </w:r>
@@ -2884,7 +2869,7 @@
           <w:numId w:val="14"/>
         </w:numPr>
       </w:pPr>
-      <w:bookmarkStart w:id="6" w:name="_Toc84516163"/>
+      <w:bookmarkStart w:id="6" w:name="_Toc84521002"/>
       <w:r>
         <w:t>LogicaFabrica</w:t>
       </w:r>
@@ -2934,7 +2919,7 @@
           <w:numId w:val="14"/>
         </w:numPr>
       </w:pPr>
-      <w:bookmarkStart w:id="7" w:name="_Toc84516164"/>
+      <w:bookmarkStart w:id="7" w:name="_Toc84521003"/>
       <w:r>
         <w:t>Datos</w:t>
       </w:r>
@@ -3093,7 +3078,7 @@
           <w:numId w:val="14"/>
         </w:numPr>
       </w:pPr>
-      <w:bookmarkStart w:id="8" w:name="_Toc84516165"/>
+      <w:bookmarkStart w:id="8" w:name="_Toc84521004"/>
       <w:r>
         <w:t>DatosFabrica</w:t>
       </w:r>
@@ -3166,7 +3151,7 @@
           <w:numId w:val="14"/>
         </w:numPr>
       </w:pPr>
-      <w:bookmarkStart w:id="9" w:name="_Toc84516166"/>
+      <w:bookmarkStart w:id="9" w:name="_Toc84521005"/>
       <w:r>
         <w:t>Modelo de tablas de la estructura de la base de datos.</w:t>
       </w:r>
@@ -3268,7 +3253,7 @@
           <w:numId w:val="14"/>
         </w:numPr>
       </w:pPr>
-      <w:bookmarkStart w:id="10" w:name="_Toc84516167"/>
+      <w:bookmarkStart w:id="10" w:name="_Toc84521006"/>
       <w:r>
         <w:lastRenderedPageBreak/>
         <w:t>Diagrama de interacción relevantes</w:t>
@@ -3481,7 +3466,7 @@
           <w:numId w:val="14"/>
         </w:numPr>
       </w:pPr>
-      <w:bookmarkStart w:id="11" w:name="_Toc84516168"/>
+      <w:bookmarkStart w:id="11" w:name="_Toc84521007"/>
       <w:r>
         <w:lastRenderedPageBreak/>
         <w:t>Justificación del diseño</w:t>
@@ -3496,7 +3481,7 @@
           <w:numId w:val="14"/>
         </w:numPr>
       </w:pPr>
-      <w:bookmarkStart w:id="12" w:name="_Toc84516169"/>
+      <w:bookmarkStart w:id="12" w:name="_Toc84521008"/>
       <w:r>
         <w:t>Mecanismos de inyección de dependencias, fábricas, patrones y principios de diseño</w:t>
       </w:r>
@@ -4263,7 +4248,7 @@
           <w:numId w:val="14"/>
         </w:numPr>
       </w:pPr>
-      <w:bookmarkStart w:id="13" w:name="_Toc84516170"/>
+      <w:bookmarkStart w:id="13" w:name="_Toc84521009"/>
       <w:r>
         <w:lastRenderedPageBreak/>
         <w:t>Descripción del mecanismo de acceso a datos utilizado</w:t>
@@ -4275,23 +4260,7 @@
         <w:jc w:val="both"/>
       </w:pPr>
       <w:r>
-        <w:t xml:space="preserve">La persistencia de datos fue realizada utilizando </w:t>
-      </w:r>
-      <w:proofErr w:type="spellStart"/>
-      <w:r>
-        <w:t>Entity</w:t>
-      </w:r>
-      <w:proofErr w:type="spellEnd"/>
-      <w:r>
-        <w:t xml:space="preserve"> Framework </w:t>
-      </w:r>
-      <w:proofErr w:type="spellStart"/>
-      <w:r>
-        <w:t>code</w:t>
-      </w:r>
-      <w:proofErr w:type="spellEnd"/>
-      <w:r>
-        <w:t xml:space="preserve"> FIRST, de esta manera definimos las clases mediante código y luego EF se encargó de generar la base de datos y todo lo necesario para mapear nuestros objetos a las tablas creadas.</w:t>
+        <w:t>La persistencia de datos fue realizada utilizando Entity Framework code FIRST, de esta manera definimos las clases mediante código y luego EF se encargó de generar la base de datos y todo lo necesario para mapear nuestros objetos a las tablas creadas.</w:t>
       </w:r>
     </w:p>
     <w:p>
@@ -4307,7 +4276,7 @@
           <w:numId w:val="14"/>
         </w:numPr>
       </w:pPr>
-      <w:bookmarkStart w:id="14" w:name="_Toc84516171"/>
+      <w:bookmarkStart w:id="14" w:name="_Toc84521010"/>
       <w:r>
         <w:t>Descripción del manejo de excepciones</w:t>
       </w:r>
@@ -4337,7 +4306,7 @@
           <w:numId w:val="14"/>
         </w:numPr>
       </w:pPr>
-      <w:bookmarkStart w:id="15" w:name="_Toc84516172"/>
+      <w:bookmarkStart w:id="15" w:name="_Toc84521011"/>
       <w:r>
         <w:t>Decisiones de diseño propias</w:t>
       </w:r>
@@ -4436,15 +4405,7 @@
       </w:r>
       <w:proofErr w:type="spellEnd"/>
       <w:r>
-        <w:t xml:space="preserve">, en la funcionalidad de </w:t>
-      </w:r>
-      <w:proofErr w:type="spellStart"/>
-      <w:r>
-        <w:t>update</w:t>
-      </w:r>
-      <w:proofErr w:type="spellEnd"/>
-      <w:r>
-        <w:t xml:space="preserve">, los que ya se encuentren asociados al proyecto van a estar en la vista del usuario ya seleccionados. </w:t>
+        <w:t xml:space="preserve">, en la funcionalidad de update, los que ya se encuentren asociados al proyecto van a estar en la vista del usuario ya seleccionados. </w:t>
       </w:r>
     </w:p>
     <w:p>
@@ -4620,7 +4581,7 @@
         </w:numPr>
         <w:ind w:left="744"/>
       </w:pPr>
-      <w:bookmarkStart w:id="16" w:name="_Toc84516173"/>
+      <w:bookmarkStart w:id="16" w:name="_Toc84521012"/>
       <w:r>
         <w:lastRenderedPageBreak/>
         <w:t>Diagrama de componentes</w:t>

</xml_diff>